<commit_message>
Update and new question
</commit_message>
<xml_diff>
--- a/++Templated Entries/++Hayley/Cossington Smith, Grace Templated HE/Cossington Smith, Grace Templated HE.docx
+++ b/++Templated Entries/++Hayley/Cossington Smith, Grace Templated HE/Cossington Smith, Grace Templated HE.docx
@@ -66,6 +66,7 @@
               <w:listItem w:displayText="Prof." w:value="Prof."/>
             </w:dropDownList>
           </w:sdtPr>
+          <w:sdtEndPr/>
           <w:sdtContent>
             <w:tc>
               <w:tcPr>
@@ -101,6 +102,7 @@
             </w:placeholder>
             <w:text/>
           </w:sdtPr>
+          <w:sdtEndPr/>
           <w:sdtContent>
             <w:tc>
               <w:tcPr>
@@ -127,6 +129,7 @@
             <w:showingPlcHdr/>
             <w:text/>
           </w:sdtPr>
+          <w:sdtEndPr/>
           <w:sdtContent>
             <w:tc>
               <w:tcPr>
@@ -153,6 +156,7 @@
             </w:placeholder>
             <w:text/>
           </w:sdtPr>
+          <w:sdtEndPr/>
           <w:sdtContent>
             <w:tc>
               <w:tcPr>
@@ -197,6 +201,7 @@
             </w:placeholder>
             <w:showingPlcHdr/>
           </w:sdtPr>
+          <w:sdtEndPr/>
           <w:sdtContent>
             <w:tc>
               <w:tcPr>
@@ -246,6 +251,7 @@
             <w:showingPlcHdr/>
             <w:text/>
           </w:sdtPr>
+          <w:sdtEndPr/>
           <w:sdtContent>
             <w:tc>
               <w:tcPr>
@@ -314,6 +320,11 @@
       <w:tr>
         <w:sdt>
           <w:sdtPr>
+            <w:rPr>
+              <w:color w:val="auto"/>
+              <w:sz w:val="24"/>
+              <w:szCs w:val="24"/>
+            </w:rPr>
             <w:alias w:val="Article headword"/>
             <w:tag w:val="articleHeadword"/>
             <w:id w:val="-361440020"/>
@@ -322,6 +333,7 @@
             </w:placeholder>
             <w:text/>
           </w:sdtPr>
+          <w:sdtEndPr/>
           <w:sdtContent>
             <w:tc>
               <w:tcPr>
@@ -332,41 +344,28 @@
                 </w:tcMar>
               </w:tcPr>
               <w:p>
+                <w:pPr>
+                  <w:pStyle w:val="Authornote"/>
+                </w:pPr>
                 <w:proofErr w:type="spellStart"/>
                 <w:r>
                   <w:rPr>
-                    <w:lang w:val="en-US" w:eastAsia="ja-JP"/>
-                  </w:rPr>
-                  <w:t>Cossington</w:t>
-                </w:r>
-                <w:proofErr w:type="spellEnd"/>
-                <w:r>
-                  <w:rPr>
-                    <w:lang w:val="en-US" w:eastAsia="ja-JP"/>
-                  </w:rPr>
-                  <w:t xml:space="preserve"> Smith, Grace  (1892 </w:t>
-                </w:r>
-                <w:r>
-                  <w:rPr>
+                    <w:color w:val="auto"/>
                     <w:sz w:val="24"/>
                     <w:szCs w:val="24"/>
                     <w:lang w:val="en-US" w:eastAsia="ja-JP"/>
                   </w:rPr>
-                  <w:t>–</w:t>
-                </w:r>
+                  <w:t>Cossington</w:t>
+                </w:r>
+                <w:proofErr w:type="spellEnd"/>
                 <w:r>
                   <w:rPr>
+                    <w:color w:val="auto"/>
                     <w:sz w:val="24"/>
                     <w:szCs w:val="24"/>
                     <w:lang w:val="en-US" w:eastAsia="ja-JP"/>
                   </w:rPr>
-                  <w:t xml:space="preserve"> </w:t>
-                </w:r>
-                <w:r>
-                  <w:rPr>
-                    <w:lang w:val="en-US" w:eastAsia="ja-JP"/>
-                  </w:rPr>
-                  <w:t>1984)</w:t>
+                  <w:t xml:space="preserve"> Smith, Grace  (1892–1984)</w:t>
                 </w:r>
               </w:p>
             </w:tc>
@@ -384,6 +383,7 @@
             </w:placeholder>
             <w:showingPlcHdr/>
           </w:sdtPr>
+          <w:sdtEndPr/>
           <w:sdtContent>
             <w:tc>
               <w:tcPr>
@@ -432,6 +432,7 @@
             </w:placeholder>
             <w:showingPlcHdr/>
           </w:sdtPr>
+          <w:sdtEndPr/>
           <w:sdtContent>
             <w:tc>
               <w:tcPr>
@@ -476,6 +477,7 @@
               <w:docPart w:val="76561DD99C56CB468F8E80D17EBC697F"/>
             </w:placeholder>
           </w:sdtPr>
+          <w:sdtEndPr/>
           <w:sdtContent>
             <w:tc>
               <w:tcPr>
@@ -487,7 +489,7 @@
               </w:tcPr>
               <w:p>
                 <w:r>
-                  <w:t xml:space="preserve">     Grace </w:t>
+                  <w:t xml:space="preserve">Grace </w:t>
                 </w:r>
                 <w:proofErr w:type="spellStart"/>
                 <w:r>
@@ -495,7 +497,12 @@
                 </w:r>
                 <w:proofErr w:type="spellEnd"/>
                 <w:r>
-                  <w:t xml:space="preserve"> Smith was one of Australia’s foremost female modernist artists. Having developed an enthusiasm for modern theories of colour and design at the </w:t>
+                  <w:t xml:space="preserve"> Smith was one of Australia’s foremost female modernist artists. Having developed an enthusiasm for mode</w:t>
+                </w:r>
+                <w:bookmarkStart w:id="0" w:name="_GoBack"/>
+                <w:bookmarkEnd w:id="0"/>
+                <w:r>
+                  <w:t xml:space="preserve">rn theories of colour and design at the </w:t>
                 </w:r>
                 <w:proofErr w:type="spellStart"/>
                 <w:r>
@@ -525,16 +532,19 @@
               </w:p>
               <w:p/>
               <w:p>
-                <w:r>
-                  <w:t xml:space="preserve">     </w:t>
-                </w:r>
                 <w:proofErr w:type="spellStart"/>
                 <w:r>
                   <w:t>Cossington</w:t>
                 </w:r>
                 <w:proofErr w:type="spellEnd"/>
                 <w:r>
-                  <w:t xml:space="preserve"> Smith certainly went further than most in exploring the technical challenges and pictorial effects of colour and rhythmic compositional structure. She lived an unmarried, childless, and economically comfortable life devoted to art. Living in relative suburban seclusion, </w:t>
+                  <w:t xml:space="preserve"> Smith certainly went further than most in exploring the technical challenges and pictorial effects of colour and rhythmic compositional structure. Sh</w:t>
+                </w:r>
+                <w:r>
+                  <w:t>e lived an unmarried, childless</w:t>
+                </w:r>
+                <w:r>
+                  <w:t xml:space="preserve"> and economically comfortable life devoted to art. Living in relative suburban seclusion, </w:t>
                 </w:r>
                 <w:proofErr w:type="spellStart"/>
                 <w:r>
@@ -550,7 +560,10 @@
                 </w:r>
                 <w:proofErr w:type="spellEnd"/>
                 <w:r>
-                  <w:t xml:space="preserve"> Wall Painters. Her broad subject matter includes city scenes as well as portraits of friends and family, religious scenes, landscapes, still </w:t>
+                  <w:t xml:space="preserve"> Wall Painters. Her broad subject matter includes city scenes as well as portraits of friends and family, religious </w:t>
+                </w:r>
+                <w:r>
+                  <w:t xml:space="preserve">scenes, landscapes, still </w:t>
                 </w:r>
                 <w:proofErr w:type="spellStart"/>
                 <w:r>
@@ -558,7 +571,7 @@
                 </w:r>
                 <w:proofErr w:type="spellEnd"/>
                 <w:r>
-                  <w:t xml:space="preserve">, and flower paintings. The artist later focused loving attention on the formal and spiritual dimensions of light, as </w:t>
+                  <w:t xml:space="preserve"> and flower paintings. The artist later focused loving attention on the formal and spiritual dimensions of light, as </w:t>
                 </w:r>
                 <w:r>
                   <w:t>expressed</w:t>
@@ -579,7 +592,6 @@
                 </w:r>
                 <w:r>
                   <w:br/>
-                  <w:t xml:space="preserve">     </w:t>
                 </w:r>
                 <w:r>
                   <w:t xml:space="preserve">While she always attended to the formal qualities of </w:t>
@@ -664,9 +676,6 @@
               <w:p/>
               <w:p>
                 <w:r>
-                  <w:t xml:space="preserve">     </w:t>
-                </w:r>
-                <w:r>
                   <w:t xml:space="preserve">As a political conservative and devout Anglican, </w:t>
                 </w:r>
                 <w:proofErr w:type="spellStart"/>
@@ -719,8 +728,6 @@
                   <w:lastRenderedPageBreak/>
                   <w:t xml:space="preserve">coastal shoreline through rhythmic colour composition as a means to transcend the material, everyday world and seek connection with the Divine. </w:t>
                 </w:r>
-                <w:bookmarkStart w:id="0" w:name="_GoBack"/>
-                <w:bookmarkEnd w:id="0"/>
               </w:p>
               <w:p/>
               <w:p>
@@ -801,6 +808,7 @@
                 <w:docPart w:val="A43FDAD8CF5A8B4F97E1A8BC5015ABB6"/>
               </w:placeholder>
             </w:sdtPr>
+            <w:sdtEndPr/>
             <w:sdtContent>
               <w:p/>
               <w:p>
@@ -809,6 +817,7 @@
                     <w:id w:val="842508634"/>
                     <w:citation/>
                   </w:sdtPr>
+                  <w:sdtEndPr/>
                   <w:sdtContent>
                     <w:r>
                       <w:fldChar w:fldCharType="begin"/>
@@ -845,6 +854,7 @@
                     <w:id w:val="1080553694"/>
                     <w:citation/>
                   </w:sdtPr>
+                  <w:sdtEndPr/>
                   <w:sdtContent>
                     <w:r>
                       <w:fldChar w:fldCharType="begin"/>
@@ -880,6 +890,7 @@
                     <w:id w:val="-1772309856"/>
                     <w:citation/>
                   </w:sdtPr>
+                  <w:sdtEndPr/>
                   <w:sdtContent>
                     <w:r>
                       <w:fldChar w:fldCharType="begin"/>
@@ -916,6 +927,7 @@
                     <w:id w:val="118197042"/>
                     <w:citation/>
                   </w:sdtPr>
+                  <w:sdtEndPr/>
                   <w:sdtContent>
                     <w:r>
                       <w:fldChar w:fldCharType="begin"/>
@@ -1683,6 +1695,7 @@
   <w:style w:type="character" w:default="1" w:styleId="DefaultParagraphFont">
     <w:name w:val="Default Paragraph Font"/>
     <w:uiPriority w:val="1"/>
+    <w:semiHidden/>
     <w:unhideWhenUsed/>
   </w:style>
   <w:style w:type="table" w:default="1" w:styleId="TableNormal">
@@ -2294,6 +2307,7 @@
   <w:style w:type="character" w:default="1" w:styleId="DefaultParagraphFont">
     <w:name w:val="Default Paragraph Font"/>
     <w:uiPriority w:val="1"/>
+    <w:semiHidden/>
     <w:unhideWhenUsed/>
   </w:style>
   <w:style w:type="table" w:default="1" w:styleId="TableNormal">
@@ -3031,7 +3045,7 @@
     <w:charset w:val="4E"/>
     <w:family w:val="auto"/>
     <w:pitch w:val="variable"/>
-    <w:sig w:usb0="E00002FF" w:usb1="6AC7FDFB" w:usb2="00000012" w:usb3="00000000" w:csb0="0002009F" w:csb1="00000000"/>
+    <w:sig w:usb0="00000001" w:usb1="08070000" w:usb2="00000010" w:usb3="00000000" w:csb0="00020000" w:csb1="00000000"/>
   </w:font>
   <w:font w:name="Lucida Grande">
     <w:panose1 w:val="020B0600040502020204"/>
@@ -3045,7 +3059,7 @@
     <w:charset w:val="00"/>
     <w:family w:val="auto"/>
     <w:pitch w:val="variable"/>
-    <w:sig w:usb0="00000003" w:usb1="00000000" w:usb2="00000000" w:usb3="00000000" w:csb0="00000001" w:csb1="00000000"/>
+    <w:sig w:usb0="A00002FF" w:usb1="7800205A" w:usb2="14600000" w:usb3="00000000" w:csb0="00000193" w:csb1="00000000"/>
   </w:font>
   <w:font w:name="Arial">
     <w:panose1 w:val="020B0604020202020204"/>
@@ -3058,7 +3072,7 @@
     <w:charset w:val="4E"/>
     <w:family w:val="auto"/>
     <w:pitch w:val="variable"/>
-    <w:sig w:usb0="E00002FF" w:usb1="6AC7FDFB" w:usb2="00000012" w:usb3="00000000" w:csb0="0002009F" w:csb1="00000000"/>
+    <w:sig w:usb0="00000001" w:usb1="08070000" w:usb2="00000010" w:usb3="00000000" w:csb0="00020000" w:csb1="00000000"/>
   </w:font>
   <w:font w:name="Cambria">
     <w:panose1 w:val="02040503050406030204"/>
@@ -3082,6 +3096,10 @@
     <w:compatSetting w:name="enableOpenTypeFeatures" w:uri="http://schemas.microsoft.com/office/word" w:val="1"/>
     <w:compatSetting w:name="doNotFlipMirrorIndents" w:uri="http://schemas.microsoft.com/office/word" w:val="1"/>
   </w:compat>
+  <w:rsids>
+    <w:rsidRoot w:val="00427E07"/>
+    <w:rsid w:val="00427E07"/>
+  </w:rsids>
   <m:mathPr>
     <m:mathFont m:val="Cambria Math"/>
     <m:brkBin m:val="before"/>
@@ -3914,7 +3932,7 @@
 </file>
 
 <file path=customXml/itemProps1.xml><?xml version="1.0" encoding="utf-8"?>
-<ds:datastoreItem xmlns:ds="http://schemas.openxmlformats.org/officeDocument/2006/customXml" ds:itemID="{3A48704A-5E51-774E-9AFD-2566B1BB56CB}">
+<ds:datastoreItem xmlns:ds="http://schemas.openxmlformats.org/officeDocument/2006/customXml" ds:itemID="{3712EAB2-D808-F141-8875-4ED39634A9BF}">
   <ds:schemaRefs>
     <ds:schemaRef ds:uri="http://schemas.openxmlformats.org/officeDocument/2006/bibliography"/>
   </ds:schemaRefs>

</xml_diff>